<commit_message>
First commit with script for windows/wsl enviornment
</commit_message>
<xml_diff>
--- a/OpenOCD manual.docx
+++ b/OpenOCD manual.docx
@@ -161,6 +161,70 @@
         <w:t>riscv64-unknown-elf-gdb.exe \\wsl$\Ubuntu\home\imandadras\diana-riscv-src\ana_boot_ex_v1\build\hwme.c\pulpissimo\hwme\hwme -x C:\zedboard\diana-fpga-sw\host_scripts\templates\gdb-run-soc.sh</w:t>
       </w:r>
     </w:p>
+    <w:p>
+      <w:pPr>
+        <w:shd w:val="clear" w:color="auto" w:fill="2A2A2A"/>
+        <w:spacing w:line="450" w:lineRule="atLeast"/>
+        <w:rPr>
+          <w:rFonts w:ascii="Consolas" w:eastAsia="Times New Roman" w:hAnsi="Consolas" w:cs="Times New Roman"/>
+          <w:color w:val="E2E2E2"/>
+          <w:sz w:val="33"/>
+          <w:szCs w:val="33"/>
+          <w:lang w:eastAsia="en-GB"/>
+        </w:rPr>
+      </w:pPr>
+      <w:r>
+        <w:rPr>
+          <w:rFonts w:ascii="Consolas" w:eastAsia="Times New Roman" w:hAnsi="Consolas" w:cs="Times New Roman"/>
+          <w:color w:val="656565"/>
+          <w:sz w:val="33"/>
+          <w:szCs w:val="33"/>
+          <w:lang w:eastAsia="en-GB"/>
+        </w:rPr>
+        <w:t>riscv64-unknown-elf-gdb.exe Z:/home/imandadras/diana-riscv-src/ana_char_loop/build/hwme.c/pulpissimo/hwme/hwme</w:t>
+      </w:r>
+      <w:r>
+        <w:rPr>
+          <w:rFonts w:ascii="Consolas" w:eastAsia="Times New Roman" w:hAnsi="Consolas" w:cs="Times New Roman"/>
+          <w:color w:val="656565"/>
+          <w:sz w:val="33"/>
+          <w:szCs w:val="33"/>
+          <w:lang w:eastAsia="en-GB"/>
+        </w:rPr>
+        <w:t xml:space="preserve"> </w:t>
+      </w:r>
+      <w:r>
+        <w:rPr>
+          <w:rFonts w:ascii="Consolas" w:eastAsia="Times New Roman" w:hAnsi="Consolas" w:cs="Times New Roman"/>
+          <w:color w:val="656565"/>
+          <w:sz w:val="33"/>
+          <w:szCs w:val="33"/>
+          <w:lang w:eastAsia="en-GB"/>
+        </w:rPr>
+        <w:t>-x</w:t>
+      </w:r>
+      <w:r>
+        <w:rPr>
+          <w:rFonts w:ascii="Consolas" w:eastAsia="Times New Roman" w:hAnsi="Consolas" w:cs="Times New Roman"/>
+          <w:color w:val="656565"/>
+          <w:sz w:val="33"/>
+          <w:szCs w:val="33"/>
+          <w:lang w:eastAsia="en-GB"/>
+        </w:rPr>
+        <w:t xml:space="preserve"> </w:t>
+      </w:r>
+      <w:r>
+        <w:rPr>
+          <w:rFonts w:ascii="Consolas" w:eastAsia="Times New Roman" w:hAnsi="Consolas" w:cs="Times New Roman"/>
+          <w:color w:val="656565"/>
+          <w:sz w:val="33"/>
+          <w:szCs w:val="33"/>
+          <w:lang w:eastAsia="en-GB"/>
+        </w:rPr>
+        <w:t>C:/zedboard/diana-fpga-sw/host_scripts/templates/gdb-run-soc.sh</w:t>
+      </w:r>
+    </w:p>
+    <w:p/>
     <w:sectPr>
       <w:pgSz w:w="11906" w:h="16838"/>
       <w:pgMar w:top="1440" w:right="1440" w:bottom="1440" w:left="1440" w:header="708" w:footer="708" w:gutter="0"/>

</xml_diff>